<commit_message>
Update Stakeholder Analysis - Dom.docx
</commit_message>
<xml_diff>
--- a/Project Management/Stakeholder Analysis - Dom.docx
+++ b/Project Management/Stakeholder Analysis - Dom.docx
@@ -4,6 +4,7 @@
   <w:body>
     <w:tbl>
       <w:tblPr>
+        <w:tblpPr w:leftFromText="180" w:rightFromText="180" w:vertAnchor="page" w:horzAnchor="margin" w:tblpXSpec="center" w:tblpY="403"/>
         <w:tblW w:w="10120" w:type="dxa"/>
         <w:tblCellMar>
           <w:left w:w="0" w:type="dxa"/>
@@ -287,11 +288,10 @@
               <w:right w:w="115" w:type="dxa"/>
             </w:tcMar>
             <w:vAlign w:val="center"/>
-            <w:hideMark/>
-          </w:tcPr>
-          <w:p>
-            <w:r>
-              <w:t xml:space="preserve">Project Investors </w:t>
+          </w:tcPr>
+          <w:p>
+            <w:r>
+              <w:t xml:space="preserve">UWE Electrical Technicians </w:t>
             </w:r>
           </w:p>
         </w:tc>
@@ -312,11 +312,10 @@
               <w:right w:w="115" w:type="dxa"/>
             </w:tcMar>
             <w:vAlign w:val="center"/>
-            <w:hideMark/>
-          </w:tcPr>
-          <w:p>
-            <w:r>
-              <w:t>7</w:t>
+          </w:tcPr>
+          <w:p>
+            <w:r>
+              <w:t>10</w:t>
             </w:r>
           </w:p>
         </w:tc>
@@ -337,11 +336,10 @@
               <w:right w:w="115" w:type="dxa"/>
             </w:tcMar>
             <w:vAlign w:val="center"/>
-            <w:hideMark/>
-          </w:tcPr>
-          <w:p>
-            <w:r>
-              <w:t>7</w:t>
+          </w:tcPr>
+          <w:p>
+            <w:r>
+              <w:t>9</w:t>
             </w:r>
           </w:p>
         </w:tc>
@@ -362,14 +360,15 @@
               <w:right w:w="115" w:type="dxa"/>
             </w:tcMar>
             <w:vAlign w:val="center"/>
-            <w:hideMark/>
-          </w:tcPr>
-          <w:p>
-            <w:r>
-              <w:rPr>
-                <w:lang w:val="en-US"/>
-              </w:rPr>
-              <w:t>Keep Satisfied (Actively consult)</w:t>
+          </w:tcPr>
+          <w:p>
+            <w:pPr>
+              <w:rPr>
+                <w:lang w:val="en-US"/>
+              </w:rPr>
+            </w:pPr>
+            <w:r>
+              <w:t>Manage Closely (Regularly engage)</w:t>
             </w:r>
           </w:p>
         </w:tc>
@@ -390,9 +389,13 @@
               <w:right w:w="115" w:type="dxa"/>
             </w:tcMar>
             <w:vAlign w:val="center"/>
-            <w:hideMark/>
-          </w:tcPr>
-          <w:p>
+          </w:tcPr>
+          <w:p>
+            <w:pPr>
+              <w:rPr>
+                <w:lang w:val="en-US"/>
+              </w:rPr>
+            </w:pPr>
             <w:r>
               <w:rPr>
                 <w:lang w:val="en-US"/>
@@ -418,14 +421,18 @@
               <w:right w:w="115" w:type="dxa"/>
             </w:tcMar>
             <w:vAlign w:val="center"/>
-            <w:hideMark/>
-          </w:tcPr>
-          <w:p>
-            <w:r>
-              <w:rPr>
-                <w:lang w:val="en-US"/>
-              </w:rPr>
-              <w:t>International</w:t>
+          </w:tcPr>
+          <w:p>
+            <w:pPr>
+              <w:rPr>
+                <w:lang w:val="en-US"/>
+              </w:rPr>
+            </w:pPr>
+            <w:r>
+              <w:rPr>
+                <w:lang w:val="en-US"/>
+              </w:rPr>
+              <w:t>Bristol</w:t>
             </w:r>
           </w:p>
         </w:tc>
@@ -446,14 +453,18 @@
               <w:right w:w="115" w:type="dxa"/>
             </w:tcMar>
             <w:vAlign w:val="center"/>
-            <w:hideMark/>
-          </w:tcPr>
-          <w:p>
-            <w:r>
-              <w:rPr>
-                <w:lang w:val="en-US"/>
-              </w:rPr>
-              <w:t>6</w:t>
+          </w:tcPr>
+          <w:p>
+            <w:pPr>
+              <w:rPr>
+                <w:lang w:val="en-US"/>
+              </w:rPr>
+            </w:pPr>
+            <w:r>
+              <w:rPr>
+                <w:lang w:val="en-US"/>
+              </w:rPr>
+              <w:t>9</w:t>
             </w:r>
           </w:p>
         </w:tc>
@@ -474,14 +485,18 @@
               <w:right w:w="115" w:type="dxa"/>
             </w:tcMar>
             <w:vAlign w:val="center"/>
-            <w:hideMark/>
-          </w:tcPr>
-          <w:p>
-            <w:r>
-              <w:rPr>
-                <w:lang w:val="en-US"/>
-              </w:rPr>
-              <w:t>Investors have a greater effect in the later stages of a business</w:t>
+          </w:tcPr>
+          <w:p>
+            <w:pPr>
+              <w:rPr>
+                <w:lang w:val="en-US"/>
+              </w:rPr>
+            </w:pPr>
+            <w:r>
+              <w:rPr>
+                <w:lang w:val="en-US"/>
+              </w:rPr>
+              <w:t>The Team have expressed high interest in this product</w:t>
             </w:r>
           </w:p>
         </w:tc>
@@ -494,6 +509,226 @@
           <w:tcPr>
             <w:tcW w:w="1420" w:type="dxa"/>
             <w:tcBorders>
+              <w:top w:val="single" w:sz="24" w:space="0" w:color="FFFFFF"/>
+              <w:left w:val="single" w:sz="8" w:space="0" w:color="FFFFFF"/>
+              <w:bottom w:val="single" w:sz="8" w:space="0" w:color="FFFFFF"/>
+              <w:right w:val="single" w:sz="8" w:space="0" w:color="FFFFFF"/>
+            </w:tcBorders>
+            <w:shd w:val="clear" w:color="auto" w:fill="DBE9CD"/>
+            <w:tcMar>
+              <w:top w:w="58" w:type="dxa"/>
+              <w:left w:w="115" w:type="dxa"/>
+              <w:bottom w:w="58" w:type="dxa"/>
+              <w:right w:w="115" w:type="dxa"/>
+            </w:tcMar>
+            <w:vAlign w:val="center"/>
+            <w:hideMark/>
+          </w:tcPr>
+          <w:p>
+            <w:r>
+              <w:t xml:space="preserve">Project Investors </w:t>
+            </w:r>
+          </w:p>
+        </w:tc>
+        <w:tc>
+          <w:tcPr>
+            <w:tcW w:w="1401" w:type="dxa"/>
+            <w:tcBorders>
+              <w:top w:val="single" w:sz="24" w:space="0" w:color="FFFFFF"/>
+              <w:left w:val="single" w:sz="8" w:space="0" w:color="FFFFFF"/>
+              <w:bottom w:val="single" w:sz="8" w:space="0" w:color="FFFFFF"/>
+              <w:right w:val="single" w:sz="8" w:space="0" w:color="FFFFFF"/>
+            </w:tcBorders>
+            <w:shd w:val="clear" w:color="auto" w:fill="DBE9CD"/>
+            <w:tcMar>
+              <w:top w:w="58" w:type="dxa"/>
+              <w:left w:w="115" w:type="dxa"/>
+              <w:bottom w:w="58" w:type="dxa"/>
+              <w:right w:w="115" w:type="dxa"/>
+            </w:tcMar>
+            <w:vAlign w:val="center"/>
+            <w:hideMark/>
+          </w:tcPr>
+          <w:p>
+            <w:r>
+              <w:t>7</w:t>
+            </w:r>
+          </w:p>
+        </w:tc>
+        <w:tc>
+          <w:tcPr>
+            <w:tcW w:w="1094" w:type="dxa"/>
+            <w:tcBorders>
+              <w:top w:val="single" w:sz="24" w:space="0" w:color="FFFFFF"/>
+              <w:left w:val="single" w:sz="8" w:space="0" w:color="FFFFFF"/>
+              <w:bottom w:val="single" w:sz="8" w:space="0" w:color="FFFFFF"/>
+              <w:right w:val="single" w:sz="8" w:space="0" w:color="FFFFFF"/>
+            </w:tcBorders>
+            <w:shd w:val="clear" w:color="auto" w:fill="DBE9CD"/>
+            <w:tcMar>
+              <w:top w:w="58" w:type="dxa"/>
+              <w:left w:w="115" w:type="dxa"/>
+              <w:bottom w:w="58" w:type="dxa"/>
+              <w:right w:w="115" w:type="dxa"/>
+            </w:tcMar>
+            <w:vAlign w:val="center"/>
+            <w:hideMark/>
+          </w:tcPr>
+          <w:p>
+            <w:r>
+              <w:t>7</w:t>
+            </w:r>
+          </w:p>
+        </w:tc>
+        <w:tc>
+          <w:tcPr>
+            <w:tcW w:w="1169" w:type="dxa"/>
+            <w:tcBorders>
+              <w:top w:val="single" w:sz="24" w:space="0" w:color="FFFFFF"/>
+              <w:left w:val="single" w:sz="8" w:space="0" w:color="FFFFFF"/>
+              <w:bottom w:val="single" w:sz="8" w:space="0" w:color="FFFFFF"/>
+              <w:right w:val="single" w:sz="8" w:space="0" w:color="FFFFFF"/>
+            </w:tcBorders>
+            <w:shd w:val="clear" w:color="auto" w:fill="DBE9CD"/>
+            <w:tcMar>
+              <w:top w:w="58" w:type="dxa"/>
+              <w:left w:w="115" w:type="dxa"/>
+              <w:bottom w:w="58" w:type="dxa"/>
+              <w:right w:w="115" w:type="dxa"/>
+            </w:tcMar>
+            <w:vAlign w:val="center"/>
+            <w:hideMark/>
+          </w:tcPr>
+          <w:p>
+            <w:r>
+              <w:rPr>
+                <w:lang w:val="en-US"/>
+              </w:rPr>
+              <w:t>Keep Satisfied (Actively consult)</w:t>
+            </w:r>
+          </w:p>
+        </w:tc>
+        <w:tc>
+          <w:tcPr>
+            <w:tcW w:w="1384" w:type="dxa"/>
+            <w:tcBorders>
+              <w:top w:val="single" w:sz="24" w:space="0" w:color="FFFFFF"/>
+              <w:left w:val="single" w:sz="8" w:space="0" w:color="FFFFFF"/>
+              <w:bottom w:val="single" w:sz="8" w:space="0" w:color="FFFFFF"/>
+              <w:right w:val="single" w:sz="8" w:space="0" w:color="FFFFFF"/>
+            </w:tcBorders>
+            <w:shd w:val="clear" w:color="auto" w:fill="DBE9CD"/>
+            <w:tcMar>
+              <w:top w:w="58" w:type="dxa"/>
+              <w:left w:w="115" w:type="dxa"/>
+              <w:bottom w:w="58" w:type="dxa"/>
+              <w:right w:w="115" w:type="dxa"/>
+            </w:tcMar>
+            <w:vAlign w:val="center"/>
+            <w:hideMark/>
+          </w:tcPr>
+          <w:p>
+            <w:r>
+              <w:rPr>
+                <w:lang w:val="en-US"/>
+              </w:rPr>
+              <w:t>10</w:t>
+            </w:r>
+          </w:p>
+        </w:tc>
+        <w:tc>
+          <w:tcPr>
+            <w:tcW w:w="1394" w:type="dxa"/>
+            <w:tcBorders>
+              <w:top w:val="single" w:sz="24" w:space="0" w:color="FFFFFF"/>
+              <w:left w:val="single" w:sz="8" w:space="0" w:color="FFFFFF"/>
+              <w:bottom w:val="single" w:sz="8" w:space="0" w:color="FFFFFF"/>
+              <w:right w:val="single" w:sz="8" w:space="0" w:color="FFFFFF"/>
+            </w:tcBorders>
+            <w:shd w:val="clear" w:color="auto" w:fill="DBE9CD"/>
+            <w:tcMar>
+              <w:top w:w="58" w:type="dxa"/>
+              <w:left w:w="115" w:type="dxa"/>
+              <w:bottom w:w="58" w:type="dxa"/>
+              <w:right w:w="115" w:type="dxa"/>
+            </w:tcMar>
+            <w:vAlign w:val="center"/>
+            <w:hideMark/>
+          </w:tcPr>
+          <w:p>
+            <w:r>
+              <w:rPr>
+                <w:lang w:val="en-US"/>
+              </w:rPr>
+              <w:t>International</w:t>
+            </w:r>
+          </w:p>
+        </w:tc>
+        <w:tc>
+          <w:tcPr>
+            <w:tcW w:w="886" w:type="dxa"/>
+            <w:tcBorders>
+              <w:top w:val="single" w:sz="24" w:space="0" w:color="FFFFFF"/>
+              <w:left w:val="single" w:sz="8" w:space="0" w:color="FFFFFF"/>
+              <w:bottom w:val="single" w:sz="8" w:space="0" w:color="FFFFFF"/>
+              <w:right w:val="single" w:sz="8" w:space="0" w:color="FFFFFF"/>
+            </w:tcBorders>
+            <w:shd w:val="clear" w:color="auto" w:fill="DBE9CD"/>
+            <w:tcMar>
+              <w:top w:w="58" w:type="dxa"/>
+              <w:left w:w="115" w:type="dxa"/>
+              <w:bottom w:w="58" w:type="dxa"/>
+              <w:right w:w="115" w:type="dxa"/>
+            </w:tcMar>
+            <w:vAlign w:val="center"/>
+            <w:hideMark/>
+          </w:tcPr>
+          <w:p>
+            <w:r>
+              <w:rPr>
+                <w:lang w:val="en-US"/>
+              </w:rPr>
+              <w:t>6</w:t>
+            </w:r>
+          </w:p>
+        </w:tc>
+        <w:tc>
+          <w:tcPr>
+            <w:tcW w:w="1372" w:type="dxa"/>
+            <w:tcBorders>
+              <w:top w:val="single" w:sz="24" w:space="0" w:color="FFFFFF"/>
+              <w:left w:val="single" w:sz="8" w:space="0" w:color="FFFFFF"/>
+              <w:bottom w:val="single" w:sz="8" w:space="0" w:color="FFFFFF"/>
+              <w:right w:val="single" w:sz="8" w:space="0" w:color="FFFFFF"/>
+            </w:tcBorders>
+            <w:shd w:val="clear" w:color="auto" w:fill="DBE9CD"/>
+            <w:tcMar>
+              <w:top w:w="58" w:type="dxa"/>
+              <w:left w:w="115" w:type="dxa"/>
+              <w:bottom w:w="58" w:type="dxa"/>
+              <w:right w:w="115" w:type="dxa"/>
+            </w:tcMar>
+            <w:vAlign w:val="center"/>
+            <w:hideMark/>
+          </w:tcPr>
+          <w:p>
+            <w:r>
+              <w:rPr>
+                <w:lang w:val="en-US"/>
+              </w:rPr>
+              <w:t>Investors have a greater effect in the later stages of a business</w:t>
+            </w:r>
+          </w:p>
+        </w:tc>
+      </w:tr>
+      <w:tr>
+        <w:trPr>
+          <w:trHeight w:val="530"/>
+        </w:trPr>
+        <w:tc>
+          <w:tcPr>
+            <w:tcW w:w="1420" w:type="dxa"/>
+            <w:tcBorders>
               <w:top w:val="single" w:sz="8" w:space="0" w:color="FFFFFF"/>
               <w:left w:val="single" w:sz="8" w:space="0" w:color="FFFFFF"/>
               <w:bottom w:val="single" w:sz="8" w:space="0" w:color="FFFFFF"/>
@@ -536,7 +771,7 @@
           </w:tcPr>
           <w:p>
             <w:r>
-              <w:t>10</w:t>
+              <w:t>8</w:t>
             </w:r>
           </w:p>
         </w:tc>
@@ -1568,6 +1803,48 @@
         </w:tc>
       </w:tr>
     </w:tbl>
+    <w:p>
+      <w:r>
+        <w:rPr>
+          <w:noProof/>
+        </w:rPr>
+        <w:drawing>
+          <wp:inline distT="0" distB="0" distL="0" distR="0" wp14:anchorId="2824D5DB" wp14:editId="282D019C">
+            <wp:extent cx="4762500" cy="628650"/>
+            <wp:effectExtent l="0" t="0" r="0" b="0"/>
+            <wp:docPr id="1" name="Picture 1" descr="Table&#10;&#10;Description automatically generated"/>
+            <wp:cNvGraphicFramePr>
+              <a:graphicFrameLocks xmlns:a="http://schemas.openxmlformats.org/drawingml/2006/main" noChangeAspect="1"/>
+            </wp:cNvGraphicFramePr>
+            <a:graphic xmlns:a="http://schemas.openxmlformats.org/drawingml/2006/main">
+              <a:graphicData uri="http://schemas.openxmlformats.org/drawingml/2006/picture">
+                <pic:pic xmlns:pic="http://schemas.openxmlformats.org/drawingml/2006/picture">
+                  <pic:nvPicPr>
+                    <pic:cNvPr id="1" name="Picture 1" descr="Table&#10;&#10;Description automatically generated"/>
+                    <pic:cNvPicPr/>
+                  </pic:nvPicPr>
+                  <pic:blipFill>
+                    <a:blip r:embed="rId4"/>
+                    <a:stretch>
+                      <a:fillRect/>
+                    </a:stretch>
+                  </pic:blipFill>
+                  <pic:spPr>
+                    <a:xfrm>
+                      <a:off x="0" y="0"/>
+                      <a:ext cx="4762500" cy="628650"/>
+                    </a:xfrm>
+                    <a:prstGeom prst="rect">
+                      <a:avLst/>
+                    </a:prstGeom>
+                  </pic:spPr>
+                </pic:pic>
+              </a:graphicData>
+            </a:graphic>
+          </wp:inline>
+        </w:drawing>
+      </w:r>
+    </w:p>
     <w:p/>
     <w:sectPr>
       <w:pgSz w:w="11906" w:h="16838"/>
@@ -1981,6 +2258,7 @@
   <w:style w:type="character" w:default="1" w:styleId="DefaultParagraphFont">
     <w:name w:val="Default Paragraph Font"/>
     <w:uiPriority w:val="1"/>
+    <w:semiHidden/>
     <w:unhideWhenUsed/>
   </w:style>
   <w:style w:type="table" w:default="1" w:styleId="TableNormal">

</xml_diff>